<commit_message>
Added pdf in documenytation
</commit_message>
<xml_diff>
--- a/documetation/Пояснительная записка.docx
+++ b/documetation/Пояснительная записка.docx
@@ -137,23 +137,7 @@
         <w:t>Решение:</w:t>
       </w:r>
       <w:r>
-        <w:t xml:space="preserve"> Создание универсального устройства с </w:t>
-      </w:r>
-      <w:proofErr w:type="spellStart"/>
-      <w:r>
-        <w:t>IoT</w:t>
-      </w:r>
-      <w:proofErr w:type="spellEnd"/>
-      <w:r>
-        <w:t xml:space="preserve">-функционалом, объединяющего ёмкость для хранения и точные весы с </w:t>
-      </w:r>
-      <w:proofErr w:type="spellStart"/>
-      <w:r>
-        <w:t>Wi</w:t>
-      </w:r>
-      <w:proofErr w:type="spellEnd"/>
-      <w:r>
-        <w:t>-Fi.</w:t>
+        <w:t> Создание универсального устройства с IoT-функционалом, объединяющего ёмкость для хранения и точные весы с Wi-Fi.</w:t>
       </w:r>
     </w:p>
     <w:p>
@@ -185,30 +169,10 @@
           <w:b/>
           <w:bCs/>
         </w:rPr>
-        <w:t>Цель</w:t>
-      </w:r>
-      <w:proofErr w:type="gramStart"/>
-      <w:r>
-        <w:rPr>
-          <w:b/>
-          <w:bCs/>
-        </w:rPr>
-        <w:t>:</w:t>
-      </w:r>
-      <w:r>
-        <w:t> Разработать</w:t>
-      </w:r>
-      <w:proofErr w:type="gramEnd"/>
-      <w:r>
-        <w:t xml:space="preserve"> ёмкость с автоматическим измерением веса содержимого и передачей данных на смартфон/компьютер через </w:t>
-      </w:r>
-      <w:proofErr w:type="spellStart"/>
-      <w:r>
-        <w:t>Wi</w:t>
-      </w:r>
-      <w:proofErr w:type="spellEnd"/>
-      <w:r>
-        <w:t>-Fi.</w:t>
+        <w:t>Цель:</w:t>
+      </w:r>
+      <w:r>
+        <w:t> Разработать ёмкость с автоматическим измерением веса содержимого и передачей данных на смартфон/компьютер через Wi-Fi.</w:t>
       </w:r>
     </w:p>
     <w:p>
@@ -272,15 +236,7 @@
         </w:numPr>
       </w:pPr>
       <w:r>
-        <w:t>Написание ПО для передачи данных в облако (</w:t>
-      </w:r>
-      <w:proofErr w:type="spellStart"/>
-      <w:r>
-        <w:t>ThingSpeak</w:t>
-      </w:r>
-      <w:proofErr w:type="spellEnd"/>
-      <w:r>
-        <w:t xml:space="preserve"> API).</w:t>
+        <w:t>Написание ПО для передачи данных в облако (ThingSpeak API).</w:t>
       </w:r>
     </w:p>
     <w:p>
@@ -373,23 +329,7 @@
           <w:b/>
           <w:bCs/>
         </w:rPr>
-        <w:t>Аппаратные: ESP8266 (</w:t>
-      </w:r>
-      <w:proofErr w:type="spellStart"/>
-      <w:r>
-        <w:rPr>
-          <w:b/>
-          <w:bCs/>
-        </w:rPr>
-        <w:t>Wi</w:t>
-      </w:r>
-      <w:proofErr w:type="spellEnd"/>
-      <w:r>
-        <w:rPr>
-          <w:b/>
-          <w:bCs/>
-        </w:rPr>
-        <w:t>-Fi), HX711 (АЦП), тензодатчик, корпус из фанеры, 3D-печатная ручка.</w:t>
+        <w:t>Аппаратные: ESP8266 (Wi-Fi), HX711 (АЦП), тензодатчик, корпус из фанеры, 3D-печатная ручка.</w:t>
       </w:r>
     </w:p>
     <w:p>
@@ -408,39 +348,7 @@
           <w:b/>
           <w:bCs/>
         </w:rPr>
-        <w:t>Программные: Прошивка для ESP8266 (C++/</w:t>
-      </w:r>
-      <w:proofErr w:type="spellStart"/>
-      <w:r>
-        <w:rPr>
-          <w:b/>
-          <w:bCs/>
-        </w:rPr>
-        <w:t>Arduino</w:t>
-      </w:r>
-      <w:proofErr w:type="spellEnd"/>
-      <w:r>
-        <w:rPr>
-          <w:b/>
-          <w:bCs/>
-        </w:rPr>
-        <w:t xml:space="preserve"> IDE), интеграция с </w:t>
-      </w:r>
-      <w:proofErr w:type="spellStart"/>
-      <w:r>
-        <w:rPr>
-          <w:b/>
-          <w:bCs/>
-        </w:rPr>
-        <w:t>ThingSpeak</w:t>
-      </w:r>
-      <w:proofErr w:type="spellEnd"/>
-      <w:r>
-        <w:rPr>
-          <w:b/>
-          <w:bCs/>
-        </w:rPr>
-        <w:t>.</w:t>
+        <w:t>Программные: Прошивка для ESP8266 (C++/Arduino IDE), интеграция с ThingSpeak.</w:t>
       </w:r>
     </w:p>
     <w:p>
@@ -511,23 +419,7 @@
           <w:b/>
           <w:bCs/>
         </w:rPr>
-        <w:t xml:space="preserve">Передача данных в реальном времени через </w:t>
-      </w:r>
-      <w:proofErr w:type="spellStart"/>
-      <w:r>
-        <w:rPr>
-          <w:b/>
-          <w:bCs/>
-        </w:rPr>
-        <w:t>Wi</w:t>
-      </w:r>
-      <w:proofErr w:type="spellEnd"/>
-      <w:r>
-        <w:rPr>
-          <w:b/>
-          <w:bCs/>
-        </w:rPr>
-        <w:t>-Fi.</w:t>
+        <w:t>Передача данных в реальном времени через Wi-Fi.</w:t>
       </w:r>
     </w:p>
     <w:p>
@@ -643,23 +535,7 @@
           <w:b/>
           <w:bCs/>
         </w:rPr>
-        <w:t xml:space="preserve">Лазерная резка корпуса (чертежи в </w:t>
-      </w:r>
-      <w:proofErr w:type="spellStart"/>
-      <w:r>
-        <w:rPr>
-          <w:b/>
-          <w:bCs/>
-        </w:rPr>
-        <w:t>SolidWorks</w:t>
-      </w:r>
-      <w:proofErr w:type="spellEnd"/>
-      <w:r>
-        <w:rPr>
-          <w:b/>
-          <w:bCs/>
-        </w:rPr>
-        <w:t>, сборка «шип-паз»).</w:t>
+        <w:t>Лазерная резка корпуса (чертежи в SolidWorks, сборка «шип-паз»).</w:t>
       </w:r>
     </w:p>
     <w:p>
@@ -678,23 +554,7 @@
           <w:b/>
           <w:bCs/>
         </w:rPr>
-        <w:t xml:space="preserve">3D-печать ручки (модель в [ссылка на </w:t>
-      </w:r>
-      <w:proofErr w:type="spellStart"/>
-      <w:r>
-        <w:rPr>
-          <w:b/>
-          <w:bCs/>
-        </w:rPr>
-        <w:t>GitHub</w:t>
-      </w:r>
-      <w:proofErr w:type="spellEnd"/>
-      <w:r>
-        <w:rPr>
-          <w:b/>
-          <w:bCs/>
-        </w:rPr>
-        <w:t>]).</w:t>
+        <w:t>3D-печать ручки</w:t>
       </w:r>
     </w:p>
     <w:p>
@@ -733,23 +593,7 @@
           <w:bCs/>
         </w:rPr>
         <w:lastRenderedPageBreak/>
-        <w:t xml:space="preserve">Калибровка датчика (подбор коэффициента через </w:t>
-      </w:r>
-      <w:proofErr w:type="spellStart"/>
-      <w:r>
-        <w:rPr>
-          <w:b/>
-          <w:bCs/>
-        </w:rPr>
-        <w:t>Serial</w:t>
-      </w:r>
-      <w:proofErr w:type="spellEnd"/>
-      <w:r>
-        <w:rPr>
-          <w:b/>
-          <w:bCs/>
-        </w:rPr>
-        <w:t xml:space="preserve"> Monitor).</w:t>
+        <w:t>Калибровка датчика (подбор коэффициента через Serial Monitor).</w:t>
       </w:r>
     </w:p>
     <w:p>
@@ -768,68 +612,7 @@
           <w:b/>
           <w:bCs/>
         </w:rPr>
-        <w:t xml:space="preserve">Код для </w:t>
-      </w:r>
-      <w:proofErr w:type="spellStart"/>
-      <w:r>
-        <w:rPr>
-          <w:b/>
-          <w:bCs/>
-        </w:rPr>
-        <w:t>Wi</w:t>
-      </w:r>
-      <w:proofErr w:type="spellEnd"/>
-      <w:r>
-        <w:rPr>
-          <w:b/>
-          <w:bCs/>
-        </w:rPr>
-        <w:t xml:space="preserve">-Fi и </w:t>
-      </w:r>
-      <w:proofErr w:type="spellStart"/>
-      <w:r>
-        <w:rPr>
-          <w:b/>
-          <w:bCs/>
-        </w:rPr>
-        <w:t>ThingSpeak</w:t>
-      </w:r>
-      <w:proofErr w:type="spellEnd"/>
-      <w:r>
-        <w:rPr>
-          <w:b/>
-          <w:bCs/>
-        </w:rPr>
-        <w:t xml:space="preserve"> (</w:t>
-      </w:r>
-      <w:hyperlink r:id="rId8" w:tgtFrame="_blank" w:history="1">
-        <w:r>
-          <w:rPr>
-            <w:rStyle w:val="ac"/>
-            <w:b/>
-            <w:bCs/>
-            <w:u w:val="none"/>
-          </w:rPr>
-          <w:t xml:space="preserve">репозиторий </w:t>
-        </w:r>
-        <w:proofErr w:type="spellStart"/>
-        <w:r>
-          <w:rPr>
-            <w:rStyle w:val="ac"/>
-            <w:b/>
-            <w:bCs/>
-            <w:u w:val="none"/>
-          </w:rPr>
-          <w:t>GitHub</w:t>
-        </w:r>
-        <w:proofErr w:type="spellEnd"/>
-      </w:hyperlink>
-      <w:r>
-        <w:rPr>
-          <w:b/>
-          <w:bCs/>
-        </w:rPr>
-        <w:t>).</w:t>
+        <w:t>Код для Wi-Fi и ThingSpeak</w:t>
       </w:r>
     </w:p>
     <w:p>
@@ -1178,33 +961,8 @@
                 <w:b/>
                 <w:bCs/>
               </w:rPr>
-              <w:t xml:space="preserve">Xiaomi Smart </w:t>
+              <w:t>Xiaomi Smart Kitchen Scale</w:t>
             </w:r>
-            <w:proofErr w:type="spellStart"/>
-            <w:r>
-              <w:rPr>
-                <w:b/>
-                <w:bCs/>
-              </w:rPr>
-              <w:t>Kitchen</w:t>
-            </w:r>
-            <w:proofErr w:type="spellEnd"/>
-            <w:r>
-              <w:rPr>
-                <w:b/>
-                <w:bCs/>
-              </w:rPr>
-              <w:t xml:space="preserve"> </w:t>
-            </w:r>
-            <w:proofErr w:type="spellStart"/>
-            <w:r>
-              <w:rPr>
-                <w:b/>
-                <w:bCs/>
-              </w:rPr>
-              <w:t>Scale</w:t>
-            </w:r>
-            <w:proofErr w:type="spellEnd"/>
           </w:p>
         </w:tc>
         <w:tc>
@@ -1307,33 +1065,8 @@
                 <w:b/>
                 <w:bCs/>
               </w:rPr>
-              <w:t xml:space="preserve">Amazon </w:t>
+              <w:t>Amazon Dash Smart Shelf</w:t>
             </w:r>
-            <w:proofErr w:type="spellStart"/>
-            <w:r>
-              <w:rPr>
-                <w:b/>
-                <w:bCs/>
-              </w:rPr>
-              <w:t>Dash</w:t>
-            </w:r>
-            <w:proofErr w:type="spellEnd"/>
-            <w:r>
-              <w:rPr>
-                <w:b/>
-                <w:bCs/>
-              </w:rPr>
-              <w:t xml:space="preserve"> Smart </w:t>
-            </w:r>
-            <w:proofErr w:type="spellStart"/>
-            <w:r>
-              <w:rPr>
-                <w:b/>
-                <w:bCs/>
-              </w:rPr>
-              <w:t>Shelf</w:t>
-            </w:r>
-            <w:proofErr w:type="spellEnd"/>
           </w:p>
         </w:tc>
         <w:tc>
@@ -1436,23 +1169,7 @@
                 <w:b/>
                 <w:bCs/>
               </w:rPr>
-              <w:t xml:space="preserve">Умные контейнеры (например, </w:t>
-            </w:r>
-            <w:proofErr w:type="spellStart"/>
-            <w:r>
-              <w:rPr>
-                <w:b/>
-                <w:bCs/>
-              </w:rPr>
-              <w:t>Prepd</w:t>
-            </w:r>
-            <w:proofErr w:type="spellEnd"/>
-            <w:r>
-              <w:rPr>
-                <w:b/>
-                <w:bCs/>
-              </w:rPr>
-              <w:t>)</w:t>
+              <w:t>Умные контейнеры (например, Prepd)</w:t>
             </w:r>
           </w:p>
         </w:tc>
@@ -1801,23 +1518,7 @@
           <w:b/>
           <w:bCs/>
         </w:rPr>
-        <w:t xml:space="preserve">Стабильная передача данных в </w:t>
-      </w:r>
-      <w:proofErr w:type="spellStart"/>
-      <w:r>
-        <w:rPr>
-          <w:b/>
-          <w:bCs/>
-        </w:rPr>
-        <w:t>ThingSpeak</w:t>
-      </w:r>
-      <w:proofErr w:type="spellEnd"/>
-      <w:r>
-        <w:rPr>
-          <w:b/>
-          <w:bCs/>
-        </w:rPr>
-        <w:t xml:space="preserve"> (</w:t>
+        <w:t>Стабильная передача данных в ThingSpeak (</w:t>
       </w:r>
       <w:r>
         <w:rPr>

</xml_diff>